<commit_message>
Revised the structural overview disagram. Introduced the notion of generating and scheduling parents. Incremented version to 2.001.
</commit_message>
<xml_diff>
--- a/figures/ompd-structural-overview.docx
+++ b/figures/ompd-structural-overview.docx
@@ -1,10 +1,8 @@
 
 <file path=word/document.xml><?xml version="1.0" encoding="utf-8"?>
-<w:document xmlns:wpc="http://schemas.microsoft.com/office/word/2010/wordprocessingCanvas" xmlns:cx="http://schemas.microsoft.com/office/drawing/2014/chartex" xmlns:cx1="http://schemas.microsoft.com/office/drawing/2015/9/8/chartex" xmlns:mc="http://schemas.openxmlformats.org/markup-compatibility/2006" xmlns:o="urn:schemas-microsoft-com:office:office" xmlns:r="http://schemas.openxmlformats.org/officeDocument/2006/relationships" xmlns:m="http://schemas.openxmlformats.org/officeDocument/2006/math" xmlns:v="urn:schemas-microsoft-com:vml" xmlns:wp14="http://schemas.microsoft.com/office/word/2010/wordprocessingDrawing" xmlns:wp="http://schemas.openxmlformats.org/drawingml/2006/wordprocessingDrawing" xmlns:w10="urn:schemas-microsoft-com:office:word" xmlns:w="http://schemas.openxmlformats.org/wordprocessingml/2006/main" xmlns:w14="http://schemas.microsoft.com/office/word/2010/wordml" xmlns:w15="http://schemas.microsoft.com/office/word/2012/wordml" xmlns:w16se="http://schemas.microsoft.com/office/word/2015/wordml/symex" xmlns:wpg="http://schemas.microsoft.com/office/word/2010/wordprocessingGroup" xmlns:wpi="http://schemas.microsoft.com/office/word/2010/wordprocessingInk" xmlns:wne="http://schemas.microsoft.com/office/word/2006/wordml" xmlns:wps="http://schemas.microsoft.com/office/word/2010/wordprocessingShape" mc:Ignorable="w14 w15 w16se wp14">
+<w:document xmlns:wpc="http://schemas.microsoft.com/office/word/2010/wordprocessingCanvas" xmlns:cx="http://schemas.microsoft.com/office/drawing/2014/chartex" xmlns:cx1="http://schemas.microsoft.com/office/drawing/2015/9/8/chartex" xmlns:cx2="http://schemas.microsoft.com/office/drawing/2015/10/21/chartex" xmlns:mc="http://schemas.openxmlformats.org/markup-compatibility/2006" xmlns:o="urn:schemas-microsoft-com:office:office" xmlns:r="http://schemas.openxmlformats.org/officeDocument/2006/relationships" xmlns:m="http://schemas.openxmlformats.org/officeDocument/2006/math" xmlns:v="urn:schemas-microsoft-com:vml" xmlns:wp14="http://schemas.microsoft.com/office/word/2010/wordprocessingDrawing" xmlns:wp="http://schemas.openxmlformats.org/drawingml/2006/wordprocessingDrawing" xmlns:w10="urn:schemas-microsoft-com:office:word" xmlns:w="http://schemas.openxmlformats.org/wordprocessingml/2006/main" xmlns:w14="http://schemas.microsoft.com/office/word/2010/wordml" xmlns:w15="http://schemas.microsoft.com/office/word/2012/wordml" xmlns:w16se="http://schemas.microsoft.com/office/word/2015/wordml/symex" xmlns:wpg="http://schemas.microsoft.com/office/word/2010/wordprocessingGroup" xmlns:wpi="http://schemas.microsoft.com/office/word/2010/wordprocessingInk" xmlns:wne="http://schemas.microsoft.com/office/word/2006/wordml" xmlns:wps="http://schemas.microsoft.com/office/word/2010/wordprocessingShape" mc:Ignorable="w14 w15 w16se wp14">
   <w:body>
     <w:p>
-      <w:bookmarkStart w:id="0" w:name="_GoBack"/>
-      <w:bookmarkEnd w:id="0"/>
       <w:r>
         <w:rPr>
           <w:noProof/>
@@ -886,7 +884,11 @@
           </mc:Choice>
           <mc:Fallback>
             <w:pict>
-              <v:group w14:anchorId="7D0830CE" id="Group 41" o:spid="_x0000_s1037" style="position:absolute;margin-left:8.55pt;margin-top:349.25pt;width:303.3pt;height:43.8pt;z-index:251628544;mso-width-relative:margin;mso-height-relative:margin" coordsize="38519,5562" o:gfxdata="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">
+              <v:group w14:anchorId="7D0830CE" id="Group 41" o:spid="_x0000_s1037" style="position:absolute;margin-left:8.55pt;margin-top:349.25pt;width:303.3pt;height:43.8pt;z-index:251628544;mso-width-relative:margin;mso-height-relative:margin" coordsize="38519,5562" o:gfxdata="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">
+                <v:shapetype id="_x0000_t202" coordsize="21600,21600" o:spt="202" path="m,l,21600r21600,l21600,xe">
+                  <v:stroke joinstyle="miter"/>
+                  <v:path gradientshapeok="t" o:connecttype="rect"/>
+                </v:shapetype>
                 <v:shape id="TextBox 48" o:spid="_x0000_s1038" type="#_x0000_t202" style="position:absolute;width:38519;height:5562;visibility:visible;mso-wrap-style:none;v-text-anchor:top" o:gfxdata="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" fillcolor="#ededed [662]" stroked="f">
                   <v:textbox style="mso-fit-shape-to-text:t">
                     <w:txbxContent>
@@ -1019,6 +1021,7 @@
           </mc:Fallback>
         </mc:AlternateContent>
       </w:r>
+      <w:bookmarkStart w:id="0" w:name="_GoBack"/>
       <w:r>
         <w:rPr>
           <w:noProof/>
@@ -1062,6 +1065,14 @@
                           <a:prstGeom prst="upArrow">
                             <a:avLst/>
                           </a:prstGeom>
+                          <a:pattFill prst="openDmnd">
+                            <a:fgClr>
+                              <a:schemeClr val="accent1"/>
+                            </a:fgClr>
+                            <a:bgClr>
+                              <a:schemeClr val="bg1"/>
+                            </a:bgClr>
+                          </a:pattFill>
                         </wps:spPr>
                         <wps:style>
                           <a:lnRef idx="2">
@@ -1160,8 +1171,24 @@
           </mc:Choice>
           <mc:Fallback>
             <w:pict>
-              <v:group w14:anchorId="42161ACA" id="Group 53" o:spid="_x0000_s1040" style="position:absolute;margin-left:186.45pt;margin-top:164pt;width:35.8pt;height:121.25pt;rotation:-90;z-index:251715584" coordsize="4552,15398" o:gfxdata="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">
-                <v:shape id="Up Arrow 26" o:spid="_x0000_s1041" type="#_x0000_t68" style="position:absolute;width:4552;height:15398;visibility:visible;mso-wrap-style:square;v-text-anchor:middle" o:gfxdata="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" adj="3193" fillcolor="#5b9bd5 [3204]" strokecolor="#1f4d78 [1604]" strokeweight="1pt"/>
+              <v:group w14:anchorId="42161ACA" id="Group 53" o:spid="_x0000_s1040" style="position:absolute;margin-left:186.45pt;margin-top:164pt;width:35.8pt;height:121.25pt;rotation:-90;z-index:251715584" coordsize="4552,15398" o:gfxdata="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">
+                <v:shapetype id="_x0000_t68" coordsize="21600,21600" o:spt="68" adj="5400,5400" path="m0@0l@1@0@1,21600@2,21600@2@0,21600@0,10800,xe">
+                  <v:stroke joinstyle="miter"/>
+                  <v:formulas>
+                    <v:f eqn="val #0"/>
+                    <v:f eqn="val #1"/>
+                    <v:f eqn="sum 21600 0 #1"/>
+                    <v:f eqn="prod #0 #1 10800"/>
+                    <v:f eqn="sum #0 0 @3"/>
+                  </v:formulas>
+                  <v:path o:connecttype="custom" o:connectlocs="10800,0;0,@0;10800,21600;21600,@0" o:connectangles="270,180,90,0" textboxrect="@1,@4,@2,21600"/>
+                  <v:handles>
+                    <v:h position="#1,#0" xrange="0,10800" yrange="0,21600"/>
+                  </v:handles>
+                </v:shapetype>
+                <v:shape id="Up Arrow 26" o:spid="_x0000_s1041" type="#_x0000_t68" style="position:absolute;width:4552;height:15398;visibility:visible;mso-wrap-style:square;v-text-anchor:middle" o:gfxdata="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" adj="3193" fillcolor="#5b9bd5 [3204]" strokecolor="#1f4d78 [1604]" strokeweight="1pt">
+                  <v:fill r:id="rId8" o:title="" color2="white [3212]" type="pattern"/>
+                </v:shape>
                 <v:oval id="Oval 45" o:spid="_x0000_s1042" style="position:absolute;left:1345;top:868;width:1848;height:1829;rotation:90;visibility:visible;mso-wrap-style:square;v-text-anchor:middle" o:gfxdata="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" fillcolor="#1f4d78 [1604]" strokecolor="black [3213]">
                   <v:stroke joinstyle="miter"/>
                   <v:shadow on="t" color="black" opacity="26214f" origin=",-.5" offset="0,3pt"/>
@@ -1198,6 +1225,7 @@
           </mc:Fallback>
         </mc:AlternateContent>
       </w:r>
+      <w:bookmarkEnd w:id="0"/>
       <w:r>
         <w:rPr>
           <w:noProof/>
@@ -3427,7 +3455,7 @@
           </mc:Choice>
           <mc:Fallback>
             <w:pict>
-              <v:group w14:anchorId="29E3DEE2" id="Group 68" o:spid="_x0000_s1049" style="position:absolute;margin-left:266.05pt;margin-top:3.15pt;width:136.95pt;height:267.15pt;z-index:251731968" coordsize="17392,33928" o:gfxdata="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">
+              <v:group w14:anchorId="29E3DEE2" id="Group 68" o:spid="_x0000_s1049" style="position:absolute;margin-left:266.05pt;margin-top:3.15pt;width:136.95pt;height:267.15pt;z-index:251731968" coordsize="17392,33928" o:gfxdata="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">
                 <v:group id="Group 67" o:spid="_x0000_s1050" style="position:absolute;top:2857;width:17392;height:31071" coordsize="17392,31070" o:gfxdata="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">
                   <v:rect id="Rectangle 4" o:spid="_x0000_s1051" style="position:absolute;left:47;width:17345;height:31070;visibility:visible;mso-wrap-style:square;v-text-anchor:middle" o:gfxdata="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" filled="f" strokecolor="black [3213]" strokeweight="1pt"/>
                   <v:rect id="Rectangle 35" o:spid="_x0000_s1052" style="position:absolute;left:47;top:857;width:17342;height:3800;visibility:visible;mso-wrap-style:square;v-text-anchor:middle" o:gfxdata="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" strokecolor="black [3213]">
@@ -4806,7 +4834,7 @@
 </file>
 
 <file path=word/endnotes.xml><?xml version="1.0" encoding="utf-8"?>
-<w:endnotes xmlns:wpc="http://schemas.microsoft.com/office/word/2010/wordprocessingCanvas" xmlns:cx="http://schemas.microsoft.com/office/drawing/2014/chartex" xmlns:cx1="http://schemas.microsoft.com/office/drawing/2015/9/8/chartex" xmlns:mc="http://schemas.openxmlformats.org/markup-compatibility/2006" xmlns:o="urn:schemas-microsoft-com:office:office" xmlns:r="http://schemas.openxmlformats.org/officeDocument/2006/relationships" xmlns:m="http://schemas.openxmlformats.org/officeDocument/2006/math" xmlns:v="urn:schemas-microsoft-com:vml" xmlns:wp14="http://schemas.microsoft.com/office/word/2010/wordprocessingDrawing" xmlns:wp="http://schemas.openxmlformats.org/drawingml/2006/wordprocessingDrawing" xmlns:w10="urn:schemas-microsoft-com:office:word" xmlns:w="http://schemas.openxmlformats.org/wordprocessingml/2006/main" xmlns:w14="http://schemas.microsoft.com/office/word/2010/wordml" xmlns:w15="http://schemas.microsoft.com/office/word/2012/wordml" xmlns:w16se="http://schemas.microsoft.com/office/word/2015/wordml/symex" xmlns:wpg="http://schemas.microsoft.com/office/word/2010/wordprocessingGroup" xmlns:wpi="http://schemas.microsoft.com/office/word/2010/wordprocessingInk" xmlns:wne="http://schemas.microsoft.com/office/word/2006/wordml" xmlns:wps="http://schemas.microsoft.com/office/word/2010/wordprocessingShape" mc:Ignorable="w14 w15 w16se wp14">
+<w:endnotes xmlns:wpc="http://schemas.microsoft.com/office/word/2010/wordprocessingCanvas" xmlns:cx="http://schemas.microsoft.com/office/drawing/2014/chartex" xmlns:cx1="http://schemas.microsoft.com/office/drawing/2015/9/8/chartex" xmlns:cx2="http://schemas.microsoft.com/office/drawing/2015/10/21/chartex" xmlns:mc="http://schemas.openxmlformats.org/markup-compatibility/2006" xmlns:o="urn:schemas-microsoft-com:office:office" xmlns:r="http://schemas.openxmlformats.org/officeDocument/2006/relationships" xmlns:m="http://schemas.openxmlformats.org/officeDocument/2006/math" xmlns:v="urn:schemas-microsoft-com:vml" xmlns:wp14="http://schemas.microsoft.com/office/word/2010/wordprocessingDrawing" xmlns:wp="http://schemas.openxmlformats.org/drawingml/2006/wordprocessingDrawing" xmlns:w10="urn:schemas-microsoft-com:office:word" xmlns:w="http://schemas.openxmlformats.org/wordprocessingml/2006/main" xmlns:w14="http://schemas.microsoft.com/office/word/2010/wordml" xmlns:w15="http://schemas.microsoft.com/office/word/2012/wordml" xmlns:w16se="http://schemas.microsoft.com/office/word/2015/wordml/symex" xmlns:wpg="http://schemas.microsoft.com/office/word/2010/wordprocessingGroup" xmlns:wpi="http://schemas.microsoft.com/office/word/2010/wordprocessingInk" xmlns:wne="http://schemas.microsoft.com/office/word/2006/wordml" xmlns:wps="http://schemas.microsoft.com/office/word/2010/wordprocessingShape" mc:Ignorable="w14 w15 w16se wp14">
   <w:endnote w:type="separator" w:id="-1">
     <w:p>
       <w:pPr>
@@ -4831,7 +4859,7 @@
 </file>
 
 <file path=word/footnotes.xml><?xml version="1.0" encoding="utf-8"?>
-<w:footnotes xmlns:wpc="http://schemas.microsoft.com/office/word/2010/wordprocessingCanvas" xmlns:cx="http://schemas.microsoft.com/office/drawing/2014/chartex" xmlns:cx1="http://schemas.microsoft.com/office/drawing/2015/9/8/chartex" xmlns:mc="http://schemas.openxmlformats.org/markup-compatibility/2006" xmlns:o="urn:schemas-microsoft-com:office:office" xmlns:r="http://schemas.openxmlformats.org/officeDocument/2006/relationships" xmlns:m="http://schemas.openxmlformats.org/officeDocument/2006/math" xmlns:v="urn:schemas-microsoft-com:vml" xmlns:wp14="http://schemas.microsoft.com/office/word/2010/wordprocessingDrawing" xmlns:wp="http://schemas.openxmlformats.org/drawingml/2006/wordprocessingDrawing" xmlns:w10="urn:schemas-microsoft-com:office:word" xmlns:w="http://schemas.openxmlformats.org/wordprocessingml/2006/main" xmlns:w14="http://schemas.microsoft.com/office/word/2010/wordml" xmlns:w15="http://schemas.microsoft.com/office/word/2012/wordml" xmlns:w16se="http://schemas.microsoft.com/office/word/2015/wordml/symex" xmlns:wpg="http://schemas.microsoft.com/office/word/2010/wordprocessingGroup" xmlns:wpi="http://schemas.microsoft.com/office/word/2010/wordprocessingInk" xmlns:wne="http://schemas.microsoft.com/office/word/2006/wordml" xmlns:wps="http://schemas.microsoft.com/office/word/2010/wordprocessingShape" mc:Ignorable="w14 w15 w16se wp14">
+<w:footnotes xmlns:wpc="http://schemas.microsoft.com/office/word/2010/wordprocessingCanvas" xmlns:cx="http://schemas.microsoft.com/office/drawing/2014/chartex" xmlns:cx1="http://schemas.microsoft.com/office/drawing/2015/9/8/chartex" xmlns:cx2="http://schemas.microsoft.com/office/drawing/2015/10/21/chartex" xmlns:mc="http://schemas.openxmlformats.org/markup-compatibility/2006" xmlns:o="urn:schemas-microsoft-com:office:office" xmlns:r="http://schemas.openxmlformats.org/officeDocument/2006/relationships" xmlns:m="http://schemas.openxmlformats.org/officeDocument/2006/math" xmlns:v="urn:schemas-microsoft-com:vml" xmlns:wp14="http://schemas.microsoft.com/office/word/2010/wordprocessingDrawing" xmlns:wp="http://schemas.openxmlformats.org/drawingml/2006/wordprocessingDrawing" xmlns:w10="urn:schemas-microsoft-com:office:word" xmlns:w="http://schemas.openxmlformats.org/wordprocessingml/2006/main" xmlns:w14="http://schemas.microsoft.com/office/word/2010/wordml" xmlns:w15="http://schemas.microsoft.com/office/word/2012/wordml" xmlns:w16se="http://schemas.microsoft.com/office/word/2015/wordml/symex" xmlns:wpg="http://schemas.microsoft.com/office/word/2010/wordprocessingGroup" xmlns:wpi="http://schemas.microsoft.com/office/word/2010/wordprocessingInk" xmlns:wne="http://schemas.microsoft.com/office/word/2006/wordml" xmlns:wps="http://schemas.microsoft.com/office/word/2010/wordprocessingShape" mc:Ignorable="w14 w15 w16se wp14">
   <w:footnote w:type="separator" w:id="-1">
     <w:p>
       <w:pPr>
@@ -4856,7 +4884,7 @@
 </file>
 
 <file path=word/numbering.xml><?xml version="1.0" encoding="utf-8"?>
-<w:numbering xmlns:wpc="http://schemas.microsoft.com/office/word/2010/wordprocessingCanvas" xmlns:cx="http://schemas.microsoft.com/office/drawing/2014/chartex" xmlns:cx1="http://schemas.microsoft.com/office/drawing/2015/9/8/chartex" xmlns:mc="http://schemas.openxmlformats.org/markup-compatibility/2006" xmlns:o="urn:schemas-microsoft-com:office:office" xmlns:r="http://schemas.openxmlformats.org/officeDocument/2006/relationships" xmlns:m="http://schemas.openxmlformats.org/officeDocument/2006/math" xmlns:v="urn:schemas-microsoft-com:vml" xmlns:wp14="http://schemas.microsoft.com/office/word/2010/wordprocessingDrawing" xmlns:wp="http://schemas.openxmlformats.org/drawingml/2006/wordprocessingDrawing" xmlns:w10="urn:schemas-microsoft-com:office:word" xmlns:w="http://schemas.openxmlformats.org/wordprocessingml/2006/main" xmlns:w14="http://schemas.microsoft.com/office/word/2010/wordml" xmlns:w15="http://schemas.microsoft.com/office/word/2012/wordml" xmlns:w16se="http://schemas.microsoft.com/office/word/2015/wordml/symex" xmlns:wpg="http://schemas.microsoft.com/office/word/2010/wordprocessingGroup" xmlns:wpi="http://schemas.microsoft.com/office/word/2010/wordprocessingInk" xmlns:wne="http://schemas.microsoft.com/office/word/2006/wordml" xmlns:wps="http://schemas.microsoft.com/office/word/2010/wordprocessingShape" mc:Ignorable="w14 w15 w16se wp14">
+<w:numbering xmlns:wpc="http://schemas.microsoft.com/office/word/2010/wordprocessingCanvas" xmlns:cx="http://schemas.microsoft.com/office/drawing/2014/chartex" xmlns:cx1="http://schemas.microsoft.com/office/drawing/2015/9/8/chartex" xmlns:cx2="http://schemas.microsoft.com/office/drawing/2015/10/21/chartex" xmlns:mc="http://schemas.openxmlformats.org/markup-compatibility/2006" xmlns:o="urn:schemas-microsoft-com:office:office" xmlns:r="http://schemas.openxmlformats.org/officeDocument/2006/relationships" xmlns:m="http://schemas.openxmlformats.org/officeDocument/2006/math" xmlns:v="urn:schemas-microsoft-com:vml" xmlns:wp14="http://schemas.microsoft.com/office/word/2010/wordprocessingDrawing" xmlns:wp="http://schemas.openxmlformats.org/drawingml/2006/wordprocessingDrawing" xmlns:w10="urn:schemas-microsoft-com:office:word" xmlns:w="http://schemas.openxmlformats.org/wordprocessingml/2006/main" xmlns:w14="http://schemas.microsoft.com/office/word/2010/wordml" xmlns:w15="http://schemas.microsoft.com/office/word/2012/wordml" xmlns:w16se="http://schemas.microsoft.com/office/word/2015/wordml/symex" xmlns:wpg="http://schemas.microsoft.com/office/word/2010/wordprocessingGroup" xmlns:wpi="http://schemas.microsoft.com/office/word/2010/wordprocessingInk" xmlns:wne="http://schemas.microsoft.com/office/word/2006/wordml" xmlns:wps="http://schemas.microsoft.com/office/word/2010/wordprocessingShape" mc:Ignorable="w14 w15 w16se wp14">
   <w:abstractNum w:abstractNumId="0" w15:restartNumberingAfterBreak="0">
     <w:nsid w:val="13B52D29"/>
     <w:multiLevelType w:val="hybridMultilevel"/>
@@ -5771,7 +5799,7 @@
       </w:pPr>
     </w:pPrDefault>
   </w:docDefaults>
-  <w:latentStyles w:defLockedState="0" w:defUIPriority="99" w:defSemiHidden="0" w:defUnhideWhenUsed="0" w:defQFormat="0" w:count="371">
+  <w:latentStyles w:defLockedState="0" w:defUIPriority="99" w:defSemiHidden="0" w:defUnhideWhenUsed="0" w:defQFormat="0" w:count="372">
     <w:lsdException w:name="Normal" w:uiPriority="0" w:qFormat="1"/>
     <w:lsdException w:name="heading 1" w:uiPriority="9" w:qFormat="1"/>
     <w:lsdException w:name="heading 2" w:semiHidden="1" w:uiPriority="9" w:unhideWhenUsed="1" w:qFormat="1"/>
@@ -5877,7 +5905,6 @@
     <w:lsdException w:name="HTML Sample" w:semiHidden="1" w:unhideWhenUsed="1"/>
     <w:lsdException w:name="HTML Typewriter" w:semiHidden="1" w:unhideWhenUsed="1"/>
     <w:lsdException w:name="HTML Variable" w:semiHidden="1" w:unhideWhenUsed="1"/>
-    <w:lsdException w:name="Normal Table" w:semiHidden="1" w:unhideWhenUsed="1"/>
     <w:lsdException w:name="annotation subject" w:semiHidden="1" w:unhideWhenUsed="1"/>
     <w:lsdException w:name="No List" w:semiHidden="1" w:unhideWhenUsed="1"/>
     <w:lsdException w:name="Outline List 1" w:semiHidden="1" w:unhideWhenUsed="1"/>
@@ -5924,10 +5951,8 @@
     <w:lsdException w:name="Table Subtle 2" w:semiHidden="1" w:unhideWhenUsed="1"/>
     <w:lsdException w:name="Table Web 1" w:semiHidden="1" w:unhideWhenUsed="1"/>
     <w:lsdException w:name="Table Web 2" w:semiHidden="1" w:unhideWhenUsed="1"/>
-    <w:lsdException w:name="Table Web 3" w:semiHidden="1" w:unhideWhenUsed="1"/>
     <w:lsdException w:name="Balloon Text" w:semiHidden="1" w:unhideWhenUsed="1"/>
     <w:lsdException w:name="Table Grid" w:uiPriority="39"/>
-    <w:lsdException w:name="Table Theme" w:semiHidden="1" w:unhideWhenUsed="1"/>
     <w:lsdException w:name="Placeholder Text" w:semiHidden="1"/>
     <w:lsdException w:name="No Spacing" w:uiPriority="1" w:qFormat="1"/>
     <w:lsdException w:name="Light Shading" w:uiPriority="60"/>
@@ -6143,6 +6168,7 @@
     <w:lsdException w:name="List Table 5 Dark Accent 6" w:uiPriority="50"/>
     <w:lsdException w:name="List Table 6 Colorful Accent 6" w:uiPriority="51"/>
     <w:lsdException w:name="List Table 7 Colorful Accent 6" w:uiPriority="52"/>
+    <w:lsdException w:name="Mention" w:semiHidden="1" w:unhideWhenUsed="1"/>
   </w:latentStyles>
   <w:style w:type="paragraph" w:default="1" w:styleId="Normal">
     <w:name w:val="Normal"/>
@@ -6562,7 +6588,7 @@
 </file>
 
 <file path=customXml/itemProps1.xml><?xml version="1.0" encoding="utf-8"?>
-<ds:datastoreItem xmlns:ds="http://schemas.openxmlformats.org/officeDocument/2006/customXml" ds:itemID="{E1A00366-82F6-4F2B-8897-49D362112D26}">
+<ds:datastoreItem xmlns:ds="http://schemas.openxmlformats.org/officeDocument/2006/customXml" ds:itemID="{C21EEA9C-8FBA-47F2-BCD5-7B20BCFAF4F5}">
   <ds:schemaRefs>
     <ds:schemaRef ds:uri="http://schemas.openxmlformats.org/officeDocument/2006/bibliography"/>
   </ds:schemaRefs>

</xml_diff>